<commit_message>
Passo a Passo ATUALIZADO
</commit_message>
<xml_diff>
--- a/Passo a Passo para Criação de um documento ou código no Guithub.docx
+++ b/Passo a Passo para Criação de um documento ou código no Guithub.docx
@@ -622,6 +622,145 @@
         <w:spacing w:after="0" w:line="240" w:lineRule="auto"/>
         <w:rPr>
           <w:rFonts w:ascii="Lucida Console" w:hAnsi="Lucida Console" w:cs="Lucida Console"/>
+          <w:sz w:val="18"/>
+          <w:szCs w:val="18"/>
+        </w:rPr>
+      </w:pPr>
+      <w:r>
+        <w:rPr>
+          <w:rFonts w:ascii="Lucida Console" w:hAnsi="Lucida Console" w:cs="Lucida Console"/>
+          <w:sz w:val="18"/>
+          <w:szCs w:val="18"/>
+        </w:rPr>
+        <w:t># CRIAR UM REPOSITÓRIO NO SEU GITHUB</w:t>
+      </w:r>
+    </w:p>
+    <w:p>
+      <w:pPr>
+        <w:autoSpaceDE w:val="0"/>
+        <w:autoSpaceDN w:val="0"/>
+        <w:adjustRightInd w:val="0"/>
+        <w:spacing w:after="0" w:line="240" w:lineRule="auto"/>
+        <w:rPr>
+          <w:rFonts w:ascii="Lucida Console" w:hAnsi="Lucida Console" w:cs="Lucida Console"/>
+          <w:sz w:val="18"/>
+          <w:szCs w:val="18"/>
+        </w:rPr>
+      </w:pPr>
+    </w:p>
+    <w:p>
+      <w:pPr>
+        <w:autoSpaceDE w:val="0"/>
+        <w:autoSpaceDN w:val="0"/>
+        <w:adjustRightInd w:val="0"/>
+        <w:spacing w:after="0" w:line="240" w:lineRule="auto"/>
+        <w:rPr>
+          <w:rFonts w:ascii="Lucida Console" w:hAnsi="Lucida Console" w:cs="Lucida Console"/>
+          <w:sz w:val="18"/>
+          <w:szCs w:val="18"/>
+        </w:rPr>
+      </w:pPr>
+      <w:r>
+        <w:rPr>
+          <w:noProof/>
+        </w:rPr>
+        <w:drawing>
+          <wp:inline distT="0" distB="0" distL="0" distR="0" wp14:anchorId="14DDDCBC" wp14:editId="1E69D8AA">
+            <wp:extent cx="5612130" cy="2796540"/>
+            <wp:effectExtent l="0" t="0" r="7620" b="3810"/>
+            <wp:docPr id="1" name="Imagem 1"/>
+            <wp:cNvGraphicFramePr>
+              <a:graphicFrameLocks xmlns:a="http://schemas.openxmlformats.org/drawingml/2006/main" noChangeAspect="1"/>
+            </wp:cNvGraphicFramePr>
+            <a:graphic xmlns:a="http://schemas.openxmlformats.org/drawingml/2006/main">
+              <a:graphicData uri="http://schemas.openxmlformats.org/drawingml/2006/picture">
+                <pic:pic xmlns:pic="http://schemas.openxmlformats.org/drawingml/2006/picture">
+                  <pic:nvPicPr>
+                    <pic:cNvPr id="1" name=""/>
+                    <pic:cNvPicPr/>
+                  </pic:nvPicPr>
+                  <pic:blipFill>
+                    <a:blip r:embed="rId5"/>
+                    <a:stretch>
+                      <a:fillRect/>
+                    </a:stretch>
+                  </pic:blipFill>
+                  <pic:spPr>
+                    <a:xfrm>
+                      <a:off x="0" y="0"/>
+                      <a:ext cx="5612130" cy="2796540"/>
+                    </a:xfrm>
+                    <a:prstGeom prst="rect">
+                      <a:avLst/>
+                    </a:prstGeom>
+                  </pic:spPr>
+                </pic:pic>
+              </a:graphicData>
+            </a:graphic>
+          </wp:inline>
+        </w:drawing>
+      </w:r>
+    </w:p>
+    <w:p>
+      <w:pPr>
+        <w:autoSpaceDE w:val="0"/>
+        <w:autoSpaceDN w:val="0"/>
+        <w:adjustRightInd w:val="0"/>
+        <w:spacing w:after="0" w:line="240" w:lineRule="auto"/>
+        <w:rPr>
+          <w:rFonts w:ascii="Lucida Console" w:hAnsi="Lucida Console" w:cs="Lucida Console"/>
+          <w:sz w:val="18"/>
+          <w:szCs w:val="18"/>
+        </w:rPr>
+      </w:pPr>
+    </w:p>
+    <w:p>
+      <w:pPr>
+        <w:autoSpaceDE w:val="0"/>
+        <w:autoSpaceDN w:val="0"/>
+        <w:adjustRightInd w:val="0"/>
+        <w:spacing w:after="0" w:line="240" w:lineRule="auto"/>
+        <w:rPr>
+          <w:rFonts w:ascii="Lucida Console" w:hAnsi="Lucida Console" w:cs="Lucida Console"/>
+          <w:sz w:val="18"/>
+          <w:szCs w:val="18"/>
+        </w:rPr>
+      </w:pPr>
+    </w:p>
+    <w:p>
+      <w:pPr>
+        <w:autoSpaceDE w:val="0"/>
+        <w:autoSpaceDN w:val="0"/>
+        <w:adjustRightInd w:val="0"/>
+        <w:spacing w:after="0" w:line="240" w:lineRule="auto"/>
+        <w:rPr>
+          <w:rFonts w:ascii="Lucida Console" w:hAnsi="Lucida Console" w:cs="Lucida Console"/>
+          <w:sz w:val="18"/>
+          <w:szCs w:val="18"/>
+        </w:rPr>
+      </w:pPr>
+    </w:p>
+    <w:p>
+      <w:pPr>
+        <w:autoSpaceDE w:val="0"/>
+        <w:autoSpaceDN w:val="0"/>
+        <w:adjustRightInd w:val="0"/>
+        <w:spacing w:after="0" w:line="240" w:lineRule="auto"/>
+        <w:rPr>
+          <w:rFonts w:ascii="Lucida Console" w:hAnsi="Lucida Console" w:cs="Lucida Console"/>
+          <w:sz w:val="18"/>
+          <w:szCs w:val="18"/>
+        </w:rPr>
+      </w:pPr>
+    </w:p>
+    <w:p>
+      <w:pPr>
+        <w:autoSpaceDE w:val="0"/>
+        <w:autoSpaceDN w:val="0"/>
+        <w:adjustRightInd w:val="0"/>
+        <w:spacing w:after="0" w:line="240" w:lineRule="auto"/>
+        <w:rPr>
+          <w:rFonts w:ascii="Lucida Console" w:hAnsi="Lucida Console" w:cs="Lucida Console"/>
           <w:color w:val="00BF00"/>
           <w:sz w:val="18"/>
           <w:szCs w:val="18"/>
@@ -1518,6 +1657,71 @@
           <w:szCs w:val="18"/>
         </w:rPr>
       </w:pPr>
+    </w:p>
+    <w:p>
+      <w:pPr>
+        <w:autoSpaceDE w:val="0"/>
+        <w:autoSpaceDN w:val="0"/>
+        <w:adjustRightInd w:val="0"/>
+        <w:spacing w:after="0" w:line="240" w:lineRule="auto"/>
+        <w:rPr>
+          <w:rFonts w:ascii="Lucida Console" w:hAnsi="Lucida Console" w:cs="Lucida Console"/>
+          <w:sz w:val="18"/>
+          <w:szCs w:val="18"/>
+        </w:rPr>
+      </w:pPr>
+    </w:p>
+    <w:p>
+      <w:pPr>
+        <w:autoSpaceDE w:val="0"/>
+        <w:autoSpaceDN w:val="0"/>
+        <w:adjustRightInd w:val="0"/>
+        <w:spacing w:after="0" w:line="240" w:lineRule="auto"/>
+        <w:rPr>
+          <w:rFonts w:ascii="Lucida Console" w:hAnsi="Lucida Console" w:cs="Lucida Console"/>
+          <w:sz w:val="18"/>
+          <w:szCs w:val="18"/>
+        </w:rPr>
+      </w:pPr>
+    </w:p>
+    <w:p>
+      <w:pPr>
+        <w:autoSpaceDE w:val="0"/>
+        <w:autoSpaceDN w:val="0"/>
+        <w:adjustRightInd w:val="0"/>
+        <w:spacing w:after="0" w:line="240" w:lineRule="auto"/>
+        <w:rPr>
+          <w:rFonts w:ascii="Lucida Console" w:hAnsi="Lucida Console" w:cs="Lucida Console"/>
+          <w:sz w:val="18"/>
+          <w:szCs w:val="18"/>
+        </w:rPr>
+      </w:pPr>
+    </w:p>
+    <w:p>
+      <w:pPr>
+        <w:autoSpaceDE w:val="0"/>
+        <w:autoSpaceDN w:val="0"/>
+        <w:adjustRightInd w:val="0"/>
+        <w:spacing w:after="0" w:line="240" w:lineRule="auto"/>
+        <w:rPr>
+          <w:rFonts w:ascii="Lucida Console" w:hAnsi="Lucida Console" w:cs="Lucida Console"/>
+          <w:sz w:val="18"/>
+          <w:szCs w:val="18"/>
+        </w:rPr>
+      </w:pPr>
+    </w:p>
+    <w:p>
+      <w:pPr>
+        <w:autoSpaceDE w:val="0"/>
+        <w:autoSpaceDN w:val="0"/>
+        <w:adjustRightInd w:val="0"/>
+        <w:spacing w:after="0" w:line="240" w:lineRule="auto"/>
+        <w:rPr>
+          <w:rFonts w:ascii="Lucida Console" w:hAnsi="Lucida Console" w:cs="Lucida Console"/>
+          <w:sz w:val="18"/>
+          <w:szCs w:val="18"/>
+        </w:rPr>
+      </w:pPr>
       <w:r>
         <w:rPr>
           <w:rFonts w:ascii="Lucida Console" w:hAnsi="Lucida Console" w:cs="Lucida Console"/>
@@ -2127,6 +2331,458 @@
     </w:p>
     <w:p>
       <w:pPr>
+        <w:tabs>
+          <w:tab w:val="left" w:pos="916"/>
+          <w:tab w:val="left" w:pos="1832"/>
+          <w:tab w:val="left" w:pos="2748"/>
+          <w:tab w:val="left" w:pos="3664"/>
+          <w:tab w:val="left" w:pos="4580"/>
+          <w:tab w:val="left" w:pos="5496"/>
+          <w:tab w:val="left" w:pos="6412"/>
+          <w:tab w:val="left" w:pos="7328"/>
+          <w:tab w:val="left" w:pos="8244"/>
+          <w:tab w:val="left" w:pos="9160"/>
+          <w:tab w:val="left" w:pos="10076"/>
+          <w:tab w:val="left" w:pos="10992"/>
+          <w:tab w:val="left" w:pos="11908"/>
+          <w:tab w:val="left" w:pos="12824"/>
+          <w:tab w:val="left" w:pos="13740"/>
+          <w:tab w:val="left" w:pos="14656"/>
+        </w:tabs>
+        <w:spacing w:after="0" w:line="240" w:lineRule="auto"/>
+        <w:rPr>
+          <w:rFonts w:ascii="Consolas" w:eastAsia="Times New Roman" w:hAnsi="Consolas" w:cs="Courier New"/>
+          <w:color w:val="24292E"/>
+          <w:sz w:val="21"/>
+          <w:szCs w:val="21"/>
+          <w:highlight w:val="yellow"/>
+          <w:lang w:eastAsia="pt-BR"/>
+        </w:rPr>
+      </w:pPr>
+      <w:proofErr w:type="spellStart"/>
+      <w:r>
+        <w:rPr>
+          <w:rFonts w:ascii="Consolas" w:eastAsia="Times New Roman" w:hAnsi="Consolas" w:cs="Courier New"/>
+          <w:color w:val="24292E"/>
+          <w:sz w:val="21"/>
+          <w:szCs w:val="21"/>
+          <w:highlight w:val="yellow"/>
+          <w:lang w:eastAsia="pt-BR"/>
+        </w:rPr>
+        <w:t>git</w:t>
+      </w:r>
+      <w:proofErr w:type="spellEnd"/>
+      <w:r>
+        <w:rPr>
+          <w:rFonts w:ascii="Consolas" w:eastAsia="Times New Roman" w:hAnsi="Consolas" w:cs="Courier New"/>
+          <w:color w:val="24292E"/>
+          <w:sz w:val="21"/>
+          <w:szCs w:val="21"/>
+          <w:highlight w:val="yellow"/>
+          <w:lang w:eastAsia="pt-BR"/>
+        </w:rPr>
+        <w:t xml:space="preserve"> </w:t>
+      </w:r>
+      <w:proofErr w:type="spellStart"/>
+      <w:r>
+        <w:rPr>
+          <w:rFonts w:ascii="Consolas" w:eastAsia="Times New Roman" w:hAnsi="Consolas" w:cs="Courier New"/>
+          <w:color w:val="24292E"/>
+          <w:sz w:val="21"/>
+          <w:szCs w:val="21"/>
+          <w:highlight w:val="yellow"/>
+          <w:lang w:eastAsia="pt-BR"/>
+        </w:rPr>
+        <w:t>commit</w:t>
+      </w:r>
+      <w:proofErr w:type="spellEnd"/>
+      <w:r>
+        <w:rPr>
+          <w:rFonts w:ascii="Consolas" w:eastAsia="Times New Roman" w:hAnsi="Consolas" w:cs="Courier New"/>
+          <w:color w:val="24292E"/>
+          <w:sz w:val="21"/>
+          <w:szCs w:val="21"/>
+          <w:highlight w:val="yellow"/>
+          <w:lang w:eastAsia="pt-BR"/>
+        </w:rPr>
+        <w:t xml:space="preserve"> -m "primeiro </w:t>
+      </w:r>
+      <w:proofErr w:type="spellStart"/>
+      <w:r>
+        <w:rPr>
+          <w:rFonts w:ascii="Consolas" w:eastAsia="Times New Roman" w:hAnsi="Consolas" w:cs="Courier New"/>
+          <w:color w:val="24292E"/>
+          <w:sz w:val="21"/>
+          <w:szCs w:val="21"/>
+          <w:highlight w:val="yellow"/>
+          <w:lang w:eastAsia="pt-BR"/>
+        </w:rPr>
+        <w:t>commit</w:t>
+      </w:r>
+      <w:proofErr w:type="spellEnd"/>
+      <w:r>
+        <w:rPr>
+          <w:rFonts w:ascii="Consolas" w:eastAsia="Times New Roman" w:hAnsi="Consolas" w:cs="Courier New"/>
+          <w:color w:val="24292E"/>
+          <w:sz w:val="21"/>
+          <w:szCs w:val="21"/>
+          <w:highlight w:val="yellow"/>
+          <w:lang w:eastAsia="pt-BR"/>
+        </w:rPr>
+        <w:t xml:space="preserve">" </w:t>
+      </w:r>
+    </w:p>
+    <w:p>
+      <w:pPr>
+        <w:tabs>
+          <w:tab w:val="left" w:pos="916"/>
+          <w:tab w:val="left" w:pos="1832"/>
+          <w:tab w:val="left" w:pos="2748"/>
+          <w:tab w:val="left" w:pos="3664"/>
+          <w:tab w:val="left" w:pos="4580"/>
+          <w:tab w:val="left" w:pos="5496"/>
+          <w:tab w:val="left" w:pos="6412"/>
+          <w:tab w:val="left" w:pos="7328"/>
+          <w:tab w:val="left" w:pos="8244"/>
+          <w:tab w:val="left" w:pos="9160"/>
+          <w:tab w:val="left" w:pos="10076"/>
+          <w:tab w:val="left" w:pos="10992"/>
+          <w:tab w:val="left" w:pos="11908"/>
+          <w:tab w:val="left" w:pos="12824"/>
+          <w:tab w:val="left" w:pos="13740"/>
+          <w:tab w:val="left" w:pos="14656"/>
+        </w:tabs>
+        <w:spacing w:after="0" w:line="240" w:lineRule="auto"/>
+        <w:rPr>
+          <w:rFonts w:ascii="Consolas" w:eastAsia="Times New Roman" w:hAnsi="Consolas" w:cs="Courier New"/>
+          <w:color w:val="24292E"/>
+          <w:sz w:val="21"/>
+          <w:szCs w:val="21"/>
+          <w:highlight w:val="yellow"/>
+          <w:lang w:eastAsia="pt-BR"/>
+        </w:rPr>
+      </w:pPr>
+      <w:proofErr w:type="spellStart"/>
+      <w:r>
+        <w:rPr>
+          <w:rFonts w:ascii="Consolas" w:eastAsia="Times New Roman" w:hAnsi="Consolas" w:cs="Courier New"/>
+          <w:color w:val="24292E"/>
+          <w:sz w:val="21"/>
+          <w:szCs w:val="21"/>
+          <w:highlight w:val="yellow"/>
+          <w:lang w:eastAsia="pt-BR"/>
+        </w:rPr>
+        <w:t>git</w:t>
+      </w:r>
+      <w:proofErr w:type="spellEnd"/>
+      <w:r>
+        <w:rPr>
+          <w:rFonts w:ascii="Consolas" w:eastAsia="Times New Roman" w:hAnsi="Consolas" w:cs="Courier New"/>
+          <w:color w:val="24292E"/>
+          <w:sz w:val="21"/>
+          <w:szCs w:val="21"/>
+          <w:highlight w:val="yellow"/>
+          <w:lang w:eastAsia="pt-BR"/>
+        </w:rPr>
+        <w:t xml:space="preserve"> </w:t>
+      </w:r>
+      <w:proofErr w:type="spellStart"/>
+      <w:r>
+        <w:rPr>
+          <w:rFonts w:ascii="Consolas" w:eastAsia="Times New Roman" w:hAnsi="Consolas" w:cs="Courier New"/>
+          <w:color w:val="24292E"/>
+          <w:sz w:val="21"/>
+          <w:szCs w:val="21"/>
+          <w:highlight w:val="yellow"/>
+          <w:lang w:eastAsia="pt-BR"/>
+        </w:rPr>
+        <w:t>remote</w:t>
+      </w:r>
+      <w:proofErr w:type="spellEnd"/>
+      <w:r>
+        <w:rPr>
+          <w:rFonts w:ascii="Consolas" w:eastAsia="Times New Roman" w:hAnsi="Consolas" w:cs="Courier New"/>
+          <w:color w:val="24292E"/>
+          <w:sz w:val="21"/>
+          <w:szCs w:val="21"/>
+          <w:highlight w:val="yellow"/>
+          <w:lang w:eastAsia="pt-BR"/>
+        </w:rPr>
+        <w:t xml:space="preserve"> </w:t>
+      </w:r>
+      <w:proofErr w:type="spellStart"/>
+      <w:r>
+        <w:rPr>
+          <w:rFonts w:ascii="Consolas" w:eastAsia="Times New Roman" w:hAnsi="Consolas" w:cs="Courier New"/>
+          <w:color w:val="24292E"/>
+          <w:sz w:val="21"/>
+          <w:szCs w:val="21"/>
+          <w:highlight w:val="yellow"/>
+          <w:lang w:eastAsia="pt-BR"/>
+        </w:rPr>
+        <w:t>add</w:t>
+      </w:r>
+      <w:proofErr w:type="spellEnd"/>
+      <w:r>
+        <w:rPr>
+          <w:rFonts w:ascii="Consolas" w:eastAsia="Times New Roman" w:hAnsi="Consolas" w:cs="Courier New"/>
+          <w:color w:val="24292E"/>
+          <w:sz w:val="21"/>
+          <w:szCs w:val="21"/>
+          <w:highlight w:val="yellow"/>
+          <w:lang w:eastAsia="pt-BR"/>
+        </w:rPr>
+        <w:t xml:space="preserve"> </w:t>
+      </w:r>
+      <w:proofErr w:type="spellStart"/>
+      <w:r>
+        <w:rPr>
+          <w:rFonts w:ascii="Consolas" w:eastAsia="Times New Roman" w:hAnsi="Consolas" w:cs="Courier New"/>
+          <w:color w:val="24292E"/>
+          <w:sz w:val="21"/>
+          <w:szCs w:val="21"/>
+          <w:highlight w:val="yellow"/>
+          <w:lang w:eastAsia="pt-BR"/>
+        </w:rPr>
+        <w:t>origin</w:t>
+      </w:r>
+      <w:proofErr w:type="spellEnd"/>
+      <w:r>
+        <w:rPr>
+          <w:rFonts w:ascii="Consolas" w:eastAsia="Times New Roman" w:hAnsi="Consolas" w:cs="Courier New"/>
+          <w:color w:val="24292E"/>
+          <w:sz w:val="21"/>
+          <w:szCs w:val="21"/>
+          <w:highlight w:val="yellow"/>
+          <w:lang w:eastAsia="pt-BR"/>
+        </w:rPr>
+        <w:t xml:space="preserve"> https://github.com/flavio-magela/Guithub.git</w:t>
+      </w:r>
+    </w:p>
+    <w:p>
+      <w:pPr>
+        <w:tabs>
+          <w:tab w:val="left" w:pos="916"/>
+          <w:tab w:val="left" w:pos="1832"/>
+          <w:tab w:val="left" w:pos="2748"/>
+          <w:tab w:val="left" w:pos="3664"/>
+          <w:tab w:val="left" w:pos="4580"/>
+          <w:tab w:val="left" w:pos="5496"/>
+          <w:tab w:val="left" w:pos="6412"/>
+          <w:tab w:val="left" w:pos="7328"/>
+          <w:tab w:val="left" w:pos="8244"/>
+          <w:tab w:val="left" w:pos="9160"/>
+          <w:tab w:val="left" w:pos="10076"/>
+          <w:tab w:val="left" w:pos="10992"/>
+          <w:tab w:val="left" w:pos="11908"/>
+          <w:tab w:val="left" w:pos="12824"/>
+          <w:tab w:val="left" w:pos="13740"/>
+          <w:tab w:val="left" w:pos="14656"/>
+        </w:tabs>
+        <w:spacing w:after="0" w:line="240" w:lineRule="auto"/>
+        <w:rPr>
+          <w:rFonts w:ascii="Consolas" w:eastAsia="Times New Roman" w:hAnsi="Consolas" w:cs="Courier New"/>
+          <w:color w:val="24292E"/>
+          <w:sz w:val="21"/>
+          <w:szCs w:val="21"/>
+          <w:lang w:eastAsia="pt-BR"/>
+        </w:rPr>
+      </w:pPr>
+      <w:r>
+        <w:rPr>
+          <w:rFonts w:ascii="Consolas" w:eastAsia="Times New Roman" w:hAnsi="Consolas" w:cs="Courier New"/>
+          <w:color w:val="24292E"/>
+          <w:sz w:val="21"/>
+          <w:szCs w:val="21"/>
+          <w:highlight w:val="yellow"/>
+          <w:lang w:eastAsia="pt-BR"/>
+        </w:rPr>
+        <w:t xml:space="preserve"> </w:t>
+      </w:r>
+      <w:proofErr w:type="spellStart"/>
+      <w:r>
+        <w:rPr>
+          <w:rFonts w:ascii="Consolas" w:eastAsia="Times New Roman" w:hAnsi="Consolas" w:cs="Courier New"/>
+          <w:color w:val="24292E"/>
+          <w:sz w:val="21"/>
+          <w:szCs w:val="21"/>
+          <w:highlight w:val="yellow"/>
+          <w:lang w:eastAsia="pt-BR"/>
+        </w:rPr>
+        <w:t>git</w:t>
+      </w:r>
+      <w:proofErr w:type="spellEnd"/>
+      <w:r>
+        <w:rPr>
+          <w:rFonts w:ascii="Consolas" w:eastAsia="Times New Roman" w:hAnsi="Consolas" w:cs="Courier New"/>
+          <w:color w:val="24292E"/>
+          <w:sz w:val="21"/>
+          <w:szCs w:val="21"/>
+          <w:highlight w:val="yellow"/>
+          <w:lang w:eastAsia="pt-BR"/>
+        </w:rPr>
+        <w:t xml:space="preserve"> </w:t>
+      </w:r>
+      <w:proofErr w:type="spellStart"/>
+      <w:r>
+        <w:rPr>
+          <w:rFonts w:ascii="Consolas" w:eastAsia="Times New Roman" w:hAnsi="Consolas" w:cs="Courier New"/>
+          <w:color w:val="24292E"/>
+          <w:sz w:val="21"/>
+          <w:szCs w:val="21"/>
+          <w:highlight w:val="yellow"/>
+          <w:lang w:eastAsia="pt-BR"/>
+        </w:rPr>
+        <w:t>push</w:t>
+      </w:r>
+      <w:proofErr w:type="spellEnd"/>
+      <w:r>
+        <w:rPr>
+          <w:rFonts w:ascii="Consolas" w:eastAsia="Times New Roman" w:hAnsi="Consolas" w:cs="Courier New"/>
+          <w:color w:val="24292E"/>
+          <w:sz w:val="21"/>
+          <w:szCs w:val="21"/>
+          <w:highlight w:val="yellow"/>
+          <w:lang w:eastAsia="pt-BR"/>
+        </w:rPr>
+        <w:t xml:space="preserve"> -u </w:t>
+      </w:r>
+      <w:proofErr w:type="spellStart"/>
+      <w:r>
+        <w:rPr>
+          <w:rFonts w:ascii="Consolas" w:eastAsia="Times New Roman" w:hAnsi="Consolas" w:cs="Courier New"/>
+          <w:color w:val="24292E"/>
+          <w:sz w:val="21"/>
+          <w:szCs w:val="21"/>
+          <w:highlight w:val="yellow"/>
+          <w:lang w:eastAsia="pt-BR"/>
+        </w:rPr>
+        <w:t>origin</w:t>
+      </w:r>
+      <w:proofErr w:type="spellEnd"/>
+      <w:r>
+        <w:rPr>
+          <w:rFonts w:ascii="Consolas" w:eastAsia="Times New Roman" w:hAnsi="Consolas" w:cs="Courier New"/>
+          <w:color w:val="24292E"/>
+          <w:sz w:val="21"/>
+          <w:szCs w:val="21"/>
+          <w:highlight w:val="yellow"/>
+          <w:lang w:eastAsia="pt-BR"/>
+        </w:rPr>
+        <w:t xml:space="preserve"> master</w:t>
+      </w:r>
+    </w:p>
+    <w:p>
+      <w:pPr>
+        <w:autoSpaceDE w:val="0"/>
+        <w:autoSpaceDN w:val="0"/>
+        <w:adjustRightInd w:val="0"/>
+        <w:spacing w:after="0" w:line="240" w:lineRule="auto"/>
+        <w:rPr>
+          <w:rFonts w:ascii="Lucida Console" w:hAnsi="Lucida Console" w:cs="Lucida Console"/>
+          <w:color w:val="00BFBF"/>
+          <w:sz w:val="18"/>
+          <w:szCs w:val="18"/>
+        </w:rPr>
+      </w:pPr>
+    </w:p>
+    <w:p>
+      <w:pPr>
+        <w:autoSpaceDE w:val="0"/>
+        <w:autoSpaceDN w:val="0"/>
+        <w:adjustRightInd w:val="0"/>
+        <w:spacing w:after="0" w:line="240" w:lineRule="auto"/>
+        <w:rPr>
+          <w:rFonts w:ascii="Lucida Console" w:hAnsi="Lucida Console" w:cs="Lucida Console"/>
+          <w:sz w:val="18"/>
+          <w:szCs w:val="18"/>
+        </w:rPr>
+      </w:pPr>
+      <w:r>
+        <w:rPr>
+          <w:rFonts w:ascii="Lucida Console" w:hAnsi="Lucida Console" w:cs="Lucida Console"/>
+          <w:sz w:val="18"/>
+          <w:szCs w:val="18"/>
+        </w:rPr>
+        <w:t># VERIFICAR O STATUS</w:t>
+      </w:r>
+    </w:p>
+    <w:p>
+      <w:pPr>
+        <w:autoSpaceDE w:val="0"/>
+        <w:autoSpaceDN w:val="0"/>
+        <w:adjustRightInd w:val="0"/>
+        <w:spacing w:after="0" w:line="240" w:lineRule="auto"/>
+        <w:rPr>
+          <w:rFonts w:ascii="Lucida Console" w:hAnsi="Lucida Console" w:cs="Lucida Console"/>
+          <w:sz w:val="18"/>
+          <w:szCs w:val="18"/>
+        </w:rPr>
+      </w:pPr>
+    </w:p>
+    <w:p>
+      <w:pPr>
+        <w:autoSpaceDE w:val="0"/>
+        <w:autoSpaceDN w:val="0"/>
+        <w:adjustRightInd w:val="0"/>
+        <w:spacing w:after="0" w:line="240" w:lineRule="auto"/>
+        <w:rPr>
+          <w:rFonts w:ascii="Lucida Console" w:hAnsi="Lucida Console" w:cs="Lucida Console"/>
+          <w:color w:val="00BFBF"/>
+          <w:sz w:val="18"/>
+          <w:szCs w:val="18"/>
+        </w:rPr>
+      </w:pPr>
+      <w:r>
+        <w:rPr>
+          <w:rFonts w:ascii="Lucida Console" w:hAnsi="Lucida Console" w:cs="Lucida Console"/>
+          <w:color w:val="00BF00"/>
+          <w:sz w:val="18"/>
+          <w:szCs w:val="18"/>
+        </w:rPr>
+        <w:t xml:space="preserve">Flavio Magela@DESKTOP-V74F6JB </w:t>
+      </w:r>
+      <w:r>
+        <w:rPr>
+          <w:rFonts w:ascii="Lucida Console" w:hAnsi="Lucida Console" w:cs="Lucida Console"/>
+          <w:color w:val="BF00BF"/>
+          <w:sz w:val="18"/>
+          <w:szCs w:val="18"/>
+        </w:rPr>
+        <w:t xml:space="preserve">MINGW64 </w:t>
+      </w:r>
+      <w:r>
+        <w:rPr>
+          <w:rFonts w:ascii="Lucida Console" w:hAnsi="Lucida Console" w:cs="Lucida Console"/>
+          <w:color w:val="BFBF00"/>
+          <w:sz w:val="18"/>
+          <w:szCs w:val="18"/>
+        </w:rPr>
+        <w:t>/e/</w:t>
+      </w:r>
+      <w:proofErr w:type="spellStart"/>
+      <w:r>
+        <w:rPr>
+          <w:rFonts w:ascii="Lucida Console" w:hAnsi="Lucida Console" w:cs="Lucida Console"/>
+          <w:color w:val="BFBF00"/>
+          <w:sz w:val="18"/>
+          <w:szCs w:val="18"/>
+        </w:rPr>
+        <w:t>Guithub</w:t>
+      </w:r>
+      <w:proofErr w:type="spellEnd"/>
+      <w:r>
+        <w:rPr>
+          <w:rFonts w:ascii="Lucida Console" w:hAnsi="Lucida Console" w:cs="Lucida Console"/>
+          <w:color w:val="00BFBF"/>
+          <w:sz w:val="18"/>
+          <w:szCs w:val="18"/>
+        </w:rPr>
+        <w:t xml:space="preserve"> (master)</w:t>
+      </w:r>
+    </w:p>
+    <w:p>
+      <w:pPr>
         <w:autoSpaceDE w:val="0"/>
         <w:autoSpaceDN w:val="0"/>
         <w:adjustRightInd w:val="0"/>
@@ -2163,6 +2819,37 @@
           <w:szCs w:val="18"/>
           <w:highlight w:val="yellow"/>
         </w:rPr>
+        <w:t xml:space="preserve"> status</w:t>
+      </w:r>
+    </w:p>
+    <w:p>
+      <w:pPr>
+        <w:autoSpaceDE w:val="0"/>
+        <w:autoSpaceDN w:val="0"/>
+        <w:adjustRightInd w:val="0"/>
+        <w:spacing w:after="0" w:line="240" w:lineRule="auto"/>
+        <w:rPr>
+          <w:rFonts w:ascii="Lucida Console" w:hAnsi="Lucida Console" w:cs="Lucida Console"/>
+          <w:sz w:val="18"/>
+          <w:szCs w:val="18"/>
+        </w:rPr>
+      </w:pPr>
+      <w:proofErr w:type="spellStart"/>
+      <w:r>
+        <w:rPr>
+          <w:rFonts w:ascii="Lucida Console" w:hAnsi="Lucida Console" w:cs="Lucida Console"/>
+          <w:sz w:val="18"/>
+          <w:szCs w:val="18"/>
+        </w:rPr>
+        <w:t>On</w:t>
+      </w:r>
+      <w:proofErr w:type="spellEnd"/>
+      <w:r>
+        <w:rPr>
+          <w:rFonts w:ascii="Lucida Console" w:hAnsi="Lucida Console" w:cs="Lucida Console"/>
+          <w:sz w:val="18"/>
+          <w:szCs w:val="18"/>
+        </w:rPr>
         <w:t xml:space="preserve"> </w:t>
       </w:r>
       <w:proofErr w:type="spellStart"/>
@@ -2171,7 +2858,73 @@
           <w:rFonts w:ascii="Lucida Console" w:hAnsi="Lucida Console" w:cs="Lucida Console"/>
           <w:sz w:val="18"/>
           <w:szCs w:val="18"/>
-          <w:highlight w:val="yellow"/>
+        </w:rPr>
+        <w:t>branch</w:t>
+      </w:r>
+      <w:proofErr w:type="spellEnd"/>
+      <w:r>
+        <w:rPr>
+          <w:rFonts w:ascii="Lucida Console" w:hAnsi="Lucida Console" w:cs="Lucida Console"/>
+          <w:sz w:val="18"/>
+          <w:szCs w:val="18"/>
+        </w:rPr>
+        <w:t xml:space="preserve"> master</w:t>
+      </w:r>
+    </w:p>
+    <w:p>
+      <w:pPr>
+        <w:autoSpaceDE w:val="0"/>
+        <w:autoSpaceDN w:val="0"/>
+        <w:adjustRightInd w:val="0"/>
+        <w:spacing w:after="0" w:line="240" w:lineRule="auto"/>
+        <w:rPr>
+          <w:rFonts w:ascii="Lucida Console" w:hAnsi="Lucida Console" w:cs="Lucida Console"/>
+          <w:sz w:val="18"/>
+          <w:szCs w:val="18"/>
+        </w:rPr>
+      </w:pPr>
+      <w:proofErr w:type="spellStart"/>
+      <w:r>
+        <w:rPr>
+          <w:rFonts w:ascii="Lucida Console" w:hAnsi="Lucida Console" w:cs="Lucida Console"/>
+          <w:sz w:val="18"/>
+          <w:szCs w:val="18"/>
+        </w:rPr>
+        <w:t>nothing</w:t>
+      </w:r>
+      <w:proofErr w:type="spellEnd"/>
+      <w:r>
+        <w:rPr>
+          <w:rFonts w:ascii="Lucida Console" w:hAnsi="Lucida Console" w:cs="Lucida Console"/>
+          <w:sz w:val="18"/>
+          <w:szCs w:val="18"/>
+        </w:rPr>
+        <w:t xml:space="preserve"> </w:t>
+      </w:r>
+      <w:proofErr w:type="spellStart"/>
+      <w:r>
+        <w:rPr>
+          <w:rFonts w:ascii="Lucida Console" w:hAnsi="Lucida Console" w:cs="Lucida Console"/>
+          <w:sz w:val="18"/>
+          <w:szCs w:val="18"/>
+        </w:rPr>
+        <w:t>to</w:t>
+      </w:r>
+      <w:proofErr w:type="spellEnd"/>
+      <w:r>
+        <w:rPr>
+          <w:rFonts w:ascii="Lucida Console" w:hAnsi="Lucida Console" w:cs="Lucida Console"/>
+          <w:sz w:val="18"/>
+          <w:szCs w:val="18"/>
+        </w:rPr>
+        <w:t xml:space="preserve"> </w:t>
+      </w:r>
+      <w:proofErr w:type="spellStart"/>
+      <w:r>
+        <w:rPr>
+          <w:rFonts w:ascii="Lucida Console" w:hAnsi="Lucida Console" w:cs="Lucida Console"/>
+          <w:sz w:val="18"/>
+          <w:szCs w:val="18"/>
         </w:rPr>
         <w:t>commit</w:t>
       </w:r>
@@ -2181,37 +2934,153 @@
           <w:rFonts w:ascii="Lucida Console" w:hAnsi="Lucida Console" w:cs="Lucida Console"/>
           <w:sz w:val="18"/>
           <w:szCs w:val="18"/>
-          <w:highlight w:val="yellow"/>
-        </w:rPr>
-        <w:t xml:space="preserve"> -m "Revisão de </w:t>
-      </w:r>
-      <w:proofErr w:type="spellStart"/>
-      <w:r>
-        <w:rPr>
-          <w:rFonts w:ascii="Lucida Console" w:hAnsi="Lucida Console" w:cs="Lucida Console"/>
-          <w:sz w:val="18"/>
-          <w:szCs w:val="18"/>
-          <w:highlight w:val="yellow"/>
-        </w:rPr>
-        <w:t>comnando</w:t>
-      </w:r>
-      <w:proofErr w:type="spellEnd"/>
-      <w:r>
-        <w:rPr>
-          <w:rFonts w:ascii="Lucida Console" w:hAnsi="Lucida Console" w:cs="Lucida Console"/>
-          <w:sz w:val="18"/>
-          <w:szCs w:val="18"/>
-          <w:highlight w:val="yellow"/>
-        </w:rPr>
-        <w:t xml:space="preserve"> no </w:t>
-      </w:r>
-      <w:proofErr w:type="spellStart"/>
-      <w:r>
-        <w:rPr>
-          <w:rFonts w:ascii="Lucida Console" w:hAnsi="Lucida Console" w:cs="Lucida Console"/>
-          <w:sz w:val="18"/>
-          <w:szCs w:val="18"/>
-          <w:highlight w:val="yellow"/>
+        </w:rPr>
+        <w:t xml:space="preserve">, </w:t>
+      </w:r>
+      <w:proofErr w:type="spellStart"/>
+      <w:r>
+        <w:rPr>
+          <w:rFonts w:ascii="Lucida Console" w:hAnsi="Lucida Console" w:cs="Lucida Console"/>
+          <w:sz w:val="18"/>
+          <w:szCs w:val="18"/>
+        </w:rPr>
+        <w:t>working</w:t>
+      </w:r>
+      <w:proofErr w:type="spellEnd"/>
+      <w:r>
+        <w:rPr>
+          <w:rFonts w:ascii="Lucida Console" w:hAnsi="Lucida Console" w:cs="Lucida Console"/>
+          <w:sz w:val="18"/>
+          <w:szCs w:val="18"/>
+        </w:rPr>
+        <w:t xml:space="preserve"> </w:t>
+      </w:r>
+      <w:proofErr w:type="spellStart"/>
+      <w:r>
+        <w:rPr>
+          <w:rFonts w:ascii="Lucida Console" w:hAnsi="Lucida Console" w:cs="Lucida Console"/>
+          <w:sz w:val="18"/>
+          <w:szCs w:val="18"/>
+        </w:rPr>
+        <w:t>tree</w:t>
+      </w:r>
+      <w:proofErr w:type="spellEnd"/>
+      <w:r>
+        <w:rPr>
+          <w:rFonts w:ascii="Lucida Console" w:hAnsi="Lucida Console" w:cs="Lucida Console"/>
+          <w:sz w:val="18"/>
+          <w:szCs w:val="18"/>
+        </w:rPr>
+        <w:t xml:space="preserve"> clean</w:t>
+      </w:r>
+    </w:p>
+    <w:p>
+      <w:pPr>
+        <w:autoSpaceDE w:val="0"/>
+        <w:autoSpaceDN w:val="0"/>
+        <w:adjustRightInd w:val="0"/>
+        <w:spacing w:after="0" w:line="240" w:lineRule="auto"/>
+        <w:rPr>
+          <w:rFonts w:ascii="Lucida Console" w:hAnsi="Lucida Console" w:cs="Lucida Console"/>
+          <w:sz w:val="18"/>
+          <w:szCs w:val="18"/>
+        </w:rPr>
+      </w:pPr>
+    </w:p>
+    <w:p>
+      <w:pPr>
+        <w:autoSpaceDE w:val="0"/>
+        <w:autoSpaceDN w:val="0"/>
+        <w:adjustRightInd w:val="0"/>
+        <w:spacing w:after="0" w:line="240" w:lineRule="auto"/>
+        <w:rPr>
+          <w:rFonts w:ascii="Lucida Console" w:hAnsi="Lucida Console" w:cs="Lucida Console"/>
+          <w:sz w:val="18"/>
+          <w:szCs w:val="18"/>
+        </w:rPr>
+      </w:pPr>
+    </w:p>
+    <w:p>
+      <w:pPr>
+        <w:autoSpaceDE w:val="0"/>
+        <w:autoSpaceDN w:val="0"/>
+        <w:adjustRightInd w:val="0"/>
+        <w:spacing w:after="0" w:line="240" w:lineRule="auto"/>
+        <w:rPr>
+          <w:rFonts w:ascii="Lucida Console" w:hAnsi="Lucida Console" w:cs="Lucida Console"/>
+          <w:sz w:val="18"/>
+          <w:szCs w:val="18"/>
+        </w:rPr>
+      </w:pPr>
+      <w:r>
+        <w:rPr>
+          <w:rFonts w:ascii="Lucida Console" w:hAnsi="Lucida Console" w:cs="Lucida Console"/>
+          <w:sz w:val="18"/>
+          <w:szCs w:val="18"/>
+        </w:rPr>
+        <w:t xml:space="preserve"># VERIFICAR O LOG </w:t>
+      </w:r>
+    </w:p>
+    <w:p>
+      <w:pPr>
+        <w:autoSpaceDE w:val="0"/>
+        <w:autoSpaceDN w:val="0"/>
+        <w:adjustRightInd w:val="0"/>
+        <w:spacing w:after="0" w:line="240" w:lineRule="auto"/>
+        <w:rPr>
+          <w:rFonts w:ascii="Lucida Console" w:hAnsi="Lucida Console" w:cs="Lucida Console"/>
+          <w:sz w:val="18"/>
+          <w:szCs w:val="18"/>
+        </w:rPr>
+      </w:pPr>
+    </w:p>
+    <w:p>
+      <w:pPr>
+        <w:autoSpaceDE w:val="0"/>
+        <w:autoSpaceDN w:val="0"/>
+        <w:adjustRightInd w:val="0"/>
+        <w:spacing w:after="0" w:line="240" w:lineRule="auto"/>
+        <w:rPr>
+          <w:rFonts w:ascii="Lucida Console" w:hAnsi="Lucida Console" w:cs="Lucida Console"/>
+          <w:color w:val="00BFBF"/>
+          <w:sz w:val="18"/>
+          <w:szCs w:val="18"/>
+        </w:rPr>
+      </w:pPr>
+      <w:r>
+        <w:rPr>
+          <w:rFonts w:ascii="Lucida Console" w:hAnsi="Lucida Console" w:cs="Lucida Console"/>
+          <w:color w:val="00BF00"/>
+          <w:sz w:val="18"/>
+          <w:szCs w:val="18"/>
+        </w:rPr>
+        <w:t xml:space="preserve">Flavio Magela@DESKTOP-V74F6JB </w:t>
+      </w:r>
+      <w:r>
+        <w:rPr>
+          <w:rFonts w:ascii="Lucida Console" w:hAnsi="Lucida Console" w:cs="Lucida Console"/>
+          <w:color w:val="BF00BF"/>
+          <w:sz w:val="18"/>
+          <w:szCs w:val="18"/>
+        </w:rPr>
+        <w:t xml:space="preserve">MINGW64 </w:t>
+      </w:r>
+      <w:r>
+        <w:rPr>
+          <w:rFonts w:ascii="Lucida Console" w:hAnsi="Lucida Console" w:cs="Lucida Console"/>
+          <w:color w:val="BFBF00"/>
+          <w:sz w:val="18"/>
+          <w:szCs w:val="18"/>
+        </w:rPr>
+        <w:t>/e/</w:t>
+      </w:r>
+      <w:proofErr w:type="spellStart"/>
+      <w:r>
+        <w:rPr>
+          <w:rFonts w:ascii="Lucida Console" w:hAnsi="Lucida Console" w:cs="Lucida Console"/>
+          <w:color w:val="BFBF00"/>
+          <w:sz w:val="18"/>
+          <w:szCs w:val="18"/>
         </w:rPr>
         <w:t>Guithub</w:t>
       </w:r>
@@ -2219,36 +3088,72 @@
       <w:r>
         <w:rPr>
           <w:rFonts w:ascii="Lucida Console" w:hAnsi="Lucida Console" w:cs="Lucida Console"/>
-          <w:sz w:val="18"/>
-          <w:szCs w:val="18"/>
-        </w:rPr>
-        <w:t>"</w:t>
-      </w:r>
-    </w:p>
-    <w:p>
-      <w:pPr>
-        <w:autoSpaceDE w:val="0"/>
-        <w:autoSpaceDN w:val="0"/>
-        <w:adjustRightInd w:val="0"/>
-        <w:spacing w:after="0" w:line="240" w:lineRule="auto"/>
-        <w:rPr>
-          <w:rFonts w:ascii="Lucida Console" w:hAnsi="Lucida Console" w:cs="Lucida Console"/>
-          <w:sz w:val="18"/>
-          <w:szCs w:val="18"/>
-        </w:rPr>
-      </w:pPr>
-      <w:r>
-        <w:rPr>
-          <w:rFonts w:ascii="Lucida Console" w:hAnsi="Lucida Console" w:cs="Lucida Console"/>
-          <w:sz w:val="18"/>
-          <w:szCs w:val="18"/>
-        </w:rPr>
-        <w:t>[master (root-</w:t>
-      </w:r>
-      <w:proofErr w:type="spellStart"/>
-      <w:r>
-        <w:rPr>
-          <w:rFonts w:ascii="Lucida Console" w:hAnsi="Lucida Console" w:cs="Lucida Console"/>
+          <w:color w:val="00BFBF"/>
+          <w:sz w:val="18"/>
+          <w:szCs w:val="18"/>
+        </w:rPr>
+        <w:t xml:space="preserve"> (master)</w:t>
+      </w:r>
+    </w:p>
+    <w:p>
+      <w:pPr>
+        <w:autoSpaceDE w:val="0"/>
+        <w:autoSpaceDN w:val="0"/>
+        <w:adjustRightInd w:val="0"/>
+        <w:spacing w:after="0" w:line="240" w:lineRule="auto"/>
+        <w:rPr>
+          <w:rFonts w:ascii="Lucida Console" w:hAnsi="Lucida Console" w:cs="Lucida Console"/>
+          <w:sz w:val="18"/>
+          <w:szCs w:val="18"/>
+        </w:rPr>
+      </w:pPr>
+      <w:r>
+        <w:rPr>
+          <w:rFonts w:ascii="Lucida Console" w:hAnsi="Lucida Console" w:cs="Lucida Console"/>
+          <w:sz w:val="18"/>
+          <w:szCs w:val="18"/>
+        </w:rPr>
+        <w:t xml:space="preserve">$ </w:t>
+      </w:r>
+      <w:proofErr w:type="spellStart"/>
+      <w:r>
+        <w:rPr>
+          <w:rFonts w:ascii="Lucida Console" w:hAnsi="Lucida Console" w:cs="Lucida Console"/>
+          <w:sz w:val="18"/>
+          <w:szCs w:val="18"/>
+          <w:highlight w:val="yellow"/>
+        </w:rPr>
+        <w:t>git</w:t>
+      </w:r>
+      <w:proofErr w:type="spellEnd"/>
+      <w:r>
+        <w:rPr>
+          <w:rFonts w:ascii="Lucida Console" w:hAnsi="Lucida Console" w:cs="Lucida Console"/>
+          <w:sz w:val="18"/>
+          <w:szCs w:val="18"/>
+          <w:highlight w:val="yellow"/>
+        </w:rPr>
+        <w:t xml:space="preserve"> log</w:t>
+      </w:r>
+    </w:p>
+    <w:p>
+      <w:pPr>
+        <w:autoSpaceDE w:val="0"/>
+        <w:autoSpaceDN w:val="0"/>
+        <w:adjustRightInd w:val="0"/>
+        <w:spacing w:after="0" w:line="240" w:lineRule="auto"/>
+        <w:rPr>
+          <w:rFonts w:ascii="Lucida Console" w:hAnsi="Lucida Console" w:cs="Lucida Console"/>
+          <w:color w:val="BFBF00"/>
+          <w:sz w:val="18"/>
+          <w:szCs w:val="18"/>
+        </w:rPr>
+      </w:pPr>
+      <w:proofErr w:type="spellStart"/>
+      <w:r>
+        <w:rPr>
+          <w:rFonts w:ascii="Lucida Console" w:hAnsi="Lucida Console" w:cs="Lucida Console"/>
+          <w:color w:val="BFBF00"/>
           <w:sz w:val="18"/>
           <w:szCs w:val="18"/>
         </w:rPr>
@@ -2258,283 +3163,30 @@
       <w:r>
         <w:rPr>
           <w:rFonts w:ascii="Lucida Console" w:hAnsi="Lucida Console" w:cs="Lucida Console"/>
-          <w:sz w:val="18"/>
-          <w:szCs w:val="18"/>
-        </w:rPr>
-        <w:t xml:space="preserve">) 6341198] Revisão de </w:t>
-      </w:r>
-      <w:proofErr w:type="spellStart"/>
-      <w:r>
-        <w:rPr>
-          <w:rFonts w:ascii="Lucida Console" w:hAnsi="Lucida Console" w:cs="Lucida Console"/>
-          <w:sz w:val="18"/>
-          <w:szCs w:val="18"/>
-        </w:rPr>
-        <w:t>comnando</w:t>
-      </w:r>
-      <w:proofErr w:type="spellEnd"/>
-      <w:r>
-        <w:rPr>
-          <w:rFonts w:ascii="Lucida Console" w:hAnsi="Lucida Console" w:cs="Lucida Console"/>
-          <w:sz w:val="18"/>
-          <w:szCs w:val="18"/>
-        </w:rPr>
-        <w:t xml:space="preserve"> no </w:t>
-      </w:r>
-      <w:proofErr w:type="spellStart"/>
-      <w:r>
-        <w:rPr>
-          <w:rFonts w:ascii="Lucida Console" w:hAnsi="Lucida Console" w:cs="Lucida Console"/>
-          <w:sz w:val="18"/>
-          <w:szCs w:val="18"/>
-        </w:rPr>
-        <w:t>Guithub</w:t>
-      </w:r>
-      <w:proofErr w:type="spellEnd"/>
-    </w:p>
-    <w:p>
-      <w:pPr>
-        <w:autoSpaceDE w:val="0"/>
-        <w:autoSpaceDN w:val="0"/>
-        <w:adjustRightInd w:val="0"/>
-        <w:spacing w:after="0" w:line="240" w:lineRule="auto"/>
-        <w:rPr>
-          <w:rFonts w:ascii="Lucida Console" w:hAnsi="Lucida Console" w:cs="Lucida Console"/>
-          <w:sz w:val="18"/>
-          <w:szCs w:val="18"/>
-        </w:rPr>
-      </w:pPr>
-      <w:r>
-        <w:rPr>
-          <w:rFonts w:ascii="Lucida Console" w:hAnsi="Lucida Console" w:cs="Lucida Console"/>
-          <w:sz w:val="18"/>
-          <w:szCs w:val="18"/>
-        </w:rPr>
-        <w:t xml:space="preserve"> 1 file </w:t>
-      </w:r>
-      <w:proofErr w:type="spellStart"/>
-      <w:r>
-        <w:rPr>
-          <w:rFonts w:ascii="Lucida Console" w:hAnsi="Lucida Console" w:cs="Lucida Console"/>
-          <w:sz w:val="18"/>
-          <w:szCs w:val="18"/>
-        </w:rPr>
-        <w:t>changed</w:t>
-      </w:r>
-      <w:proofErr w:type="spellEnd"/>
-      <w:r>
-        <w:rPr>
-          <w:rFonts w:ascii="Lucida Console" w:hAnsi="Lucida Console" w:cs="Lucida Console"/>
-          <w:sz w:val="18"/>
-          <w:szCs w:val="18"/>
-        </w:rPr>
-        <w:t xml:space="preserve">, 536 </w:t>
-      </w:r>
-      <w:proofErr w:type="spellStart"/>
-      <w:proofErr w:type="gramStart"/>
-      <w:r>
-        <w:rPr>
-          <w:rFonts w:ascii="Lucida Console" w:hAnsi="Lucida Console" w:cs="Lucida Console"/>
-          <w:sz w:val="18"/>
-          <w:szCs w:val="18"/>
-        </w:rPr>
-        <w:t>insertions</w:t>
-      </w:r>
-      <w:proofErr w:type="spellEnd"/>
-      <w:r>
-        <w:rPr>
-          <w:rFonts w:ascii="Lucida Console" w:hAnsi="Lucida Console" w:cs="Lucida Console"/>
-          <w:sz w:val="18"/>
-          <w:szCs w:val="18"/>
-        </w:rPr>
-        <w:t>(</w:t>
-      </w:r>
-      <w:proofErr w:type="gramEnd"/>
-      <w:r>
-        <w:rPr>
-          <w:rFonts w:ascii="Lucida Console" w:hAnsi="Lucida Console" w:cs="Lucida Console"/>
-          <w:sz w:val="18"/>
-          <w:szCs w:val="18"/>
-        </w:rPr>
-        <w:t>+)</w:t>
-      </w:r>
-    </w:p>
-    <w:p>
-      <w:pPr>
-        <w:autoSpaceDE w:val="0"/>
-        <w:autoSpaceDN w:val="0"/>
-        <w:adjustRightInd w:val="0"/>
-        <w:spacing w:after="0" w:line="240" w:lineRule="auto"/>
-        <w:rPr>
-          <w:rFonts w:ascii="Lucida Console" w:hAnsi="Lucida Console" w:cs="Lucida Console"/>
-          <w:sz w:val="18"/>
-          <w:szCs w:val="18"/>
-        </w:rPr>
-      </w:pPr>
-      <w:r>
-        <w:rPr>
-          <w:rFonts w:ascii="Lucida Console" w:hAnsi="Lucida Console" w:cs="Lucida Console"/>
-          <w:sz w:val="18"/>
-          <w:szCs w:val="18"/>
-        </w:rPr>
-        <w:t xml:space="preserve"> </w:t>
-      </w:r>
-      <w:proofErr w:type="spellStart"/>
-      <w:r>
-        <w:rPr>
-          <w:rFonts w:ascii="Lucida Console" w:hAnsi="Lucida Console" w:cs="Lucida Console"/>
-          <w:sz w:val="18"/>
-          <w:szCs w:val="18"/>
-        </w:rPr>
-        <w:t>create</w:t>
-      </w:r>
-      <w:proofErr w:type="spellEnd"/>
-      <w:r>
-        <w:rPr>
-          <w:rFonts w:ascii="Lucida Console" w:hAnsi="Lucida Console" w:cs="Lucida Console"/>
-          <w:sz w:val="18"/>
-          <w:szCs w:val="18"/>
-        </w:rPr>
-        <w:t xml:space="preserve"> </w:t>
-      </w:r>
-      <w:proofErr w:type="spellStart"/>
-      <w:r>
-        <w:rPr>
-          <w:rFonts w:ascii="Lucida Console" w:hAnsi="Lucida Console" w:cs="Lucida Console"/>
-          <w:sz w:val="18"/>
-          <w:szCs w:val="18"/>
-        </w:rPr>
-        <w:t>mode</w:t>
-      </w:r>
-      <w:proofErr w:type="spellEnd"/>
-      <w:r>
-        <w:rPr>
-          <w:rFonts w:ascii="Lucida Console" w:hAnsi="Lucida Console" w:cs="Lucida Console"/>
-          <w:sz w:val="18"/>
-          <w:szCs w:val="18"/>
-        </w:rPr>
-        <w:t xml:space="preserve"> 100644 Comandos </w:t>
-      </w:r>
-      <w:proofErr w:type="spellStart"/>
-      <w:r>
-        <w:rPr>
-          <w:rFonts w:ascii="Lucida Console" w:hAnsi="Lucida Console" w:cs="Lucida Console"/>
-          <w:sz w:val="18"/>
-          <w:szCs w:val="18"/>
-        </w:rPr>
-        <w:t>Basicos</w:t>
-      </w:r>
-      <w:proofErr w:type="spellEnd"/>
-      <w:r>
-        <w:rPr>
-          <w:rFonts w:ascii="Lucida Console" w:hAnsi="Lucida Console" w:cs="Lucida Console"/>
-          <w:sz w:val="18"/>
-          <w:szCs w:val="18"/>
-        </w:rPr>
-        <w:t xml:space="preserve"> do Git.txt</w:t>
-      </w:r>
-    </w:p>
-    <w:p>
-      <w:pPr>
-        <w:autoSpaceDE w:val="0"/>
-        <w:autoSpaceDN w:val="0"/>
-        <w:adjustRightInd w:val="0"/>
-        <w:spacing w:after="0" w:line="240" w:lineRule="auto"/>
-        <w:rPr>
-          <w:rFonts w:ascii="Lucida Console" w:hAnsi="Lucida Console" w:cs="Lucida Console"/>
-          <w:sz w:val="18"/>
-          <w:szCs w:val="18"/>
-        </w:rPr>
-      </w:pPr>
-    </w:p>
-    <w:p>
-      <w:pPr>
-        <w:autoSpaceDE w:val="0"/>
-        <w:autoSpaceDN w:val="0"/>
-        <w:adjustRightInd w:val="0"/>
-        <w:spacing w:after="0" w:line="240" w:lineRule="auto"/>
-        <w:rPr>
-          <w:rFonts w:ascii="Lucida Console" w:hAnsi="Lucida Console" w:cs="Lucida Console"/>
-          <w:sz w:val="18"/>
-          <w:szCs w:val="18"/>
-        </w:rPr>
-      </w:pPr>
-    </w:p>
-    <w:p>
-      <w:pPr>
-        <w:autoSpaceDE w:val="0"/>
-        <w:autoSpaceDN w:val="0"/>
-        <w:adjustRightInd w:val="0"/>
-        <w:spacing w:after="0" w:line="240" w:lineRule="auto"/>
-        <w:rPr>
-          <w:rFonts w:ascii="Lucida Console" w:hAnsi="Lucida Console" w:cs="Lucida Console"/>
-          <w:sz w:val="18"/>
-          <w:szCs w:val="18"/>
-        </w:rPr>
-      </w:pPr>
-      <w:r>
-        <w:rPr>
-          <w:rFonts w:ascii="Lucida Console" w:hAnsi="Lucida Console" w:cs="Lucida Console"/>
-          <w:sz w:val="18"/>
-          <w:szCs w:val="18"/>
-        </w:rPr>
-        <w:t># VERIFICAR O STATUS</w:t>
-      </w:r>
-    </w:p>
-    <w:p>
-      <w:pPr>
-        <w:autoSpaceDE w:val="0"/>
-        <w:autoSpaceDN w:val="0"/>
-        <w:adjustRightInd w:val="0"/>
-        <w:spacing w:after="0" w:line="240" w:lineRule="auto"/>
-        <w:rPr>
-          <w:rFonts w:ascii="Lucida Console" w:hAnsi="Lucida Console" w:cs="Lucida Console"/>
-          <w:sz w:val="18"/>
-          <w:szCs w:val="18"/>
-        </w:rPr>
-      </w:pPr>
-    </w:p>
-    <w:p>
-      <w:pPr>
-        <w:autoSpaceDE w:val="0"/>
-        <w:autoSpaceDN w:val="0"/>
-        <w:adjustRightInd w:val="0"/>
-        <w:spacing w:after="0" w:line="240" w:lineRule="auto"/>
-        <w:rPr>
-          <w:rFonts w:ascii="Lucida Console" w:hAnsi="Lucida Console" w:cs="Lucida Console"/>
-          <w:color w:val="00BFBF"/>
-          <w:sz w:val="18"/>
-          <w:szCs w:val="18"/>
-        </w:rPr>
-      </w:pPr>
-      <w:r>
-        <w:rPr>
-          <w:rFonts w:ascii="Lucida Console" w:hAnsi="Lucida Console" w:cs="Lucida Console"/>
-          <w:color w:val="00BF00"/>
-          <w:sz w:val="18"/>
-          <w:szCs w:val="18"/>
-        </w:rPr>
-        <w:t xml:space="preserve">Flavio Magela@DESKTOP-V74F6JB </w:t>
-      </w:r>
-      <w:r>
-        <w:rPr>
-          <w:rFonts w:ascii="Lucida Console" w:hAnsi="Lucida Console" w:cs="Lucida Console"/>
-          <w:color w:val="BF00BF"/>
-          <w:sz w:val="18"/>
-          <w:szCs w:val="18"/>
-        </w:rPr>
-        <w:t xml:space="preserve">MINGW64 </w:t>
-      </w:r>
-      <w:r>
-        <w:rPr>
-          <w:rFonts w:ascii="Lucida Console" w:hAnsi="Lucida Console" w:cs="Lucida Console"/>
           <w:color w:val="BFBF00"/>
           <w:sz w:val="18"/>
           <w:szCs w:val="18"/>
         </w:rPr>
-        <w:t>/e/</w:t>
-      </w:r>
-      <w:proofErr w:type="spellStart"/>
+        <w:t xml:space="preserve"> 63411987a1fb66b466512d0c5f6712a5e1dd4313 (</w:t>
+      </w:r>
+      <w:r>
+        <w:rPr>
+          <w:rFonts w:ascii="Lucida Console" w:hAnsi="Lucida Console" w:cs="Lucida Console"/>
+          <w:color w:val="40FFFF"/>
+          <w:sz w:val="18"/>
+          <w:szCs w:val="18"/>
+        </w:rPr>
+        <w:t xml:space="preserve">HEAD -&gt; </w:t>
+      </w:r>
+      <w:r>
+        <w:rPr>
+          <w:rFonts w:ascii="Lucida Console" w:hAnsi="Lucida Console" w:cs="Lucida Console"/>
+          <w:color w:val="40FF40"/>
+          <w:sz w:val="18"/>
+          <w:szCs w:val="18"/>
+        </w:rPr>
+        <w:t>master</w:t>
+      </w:r>
       <w:r>
         <w:rPr>
           <w:rFonts w:ascii="Lucida Console" w:hAnsi="Lucida Console" w:cs="Lucida Console"/>
@@ -2542,432 +3194,6 @@
           <w:sz w:val="18"/>
           <w:szCs w:val="18"/>
         </w:rPr>
-        <w:t>Guithub</w:t>
-      </w:r>
-      <w:proofErr w:type="spellEnd"/>
-      <w:r>
-        <w:rPr>
-          <w:rFonts w:ascii="Lucida Console" w:hAnsi="Lucida Console" w:cs="Lucida Console"/>
-          <w:color w:val="00BFBF"/>
-          <w:sz w:val="18"/>
-          <w:szCs w:val="18"/>
-        </w:rPr>
-        <w:t xml:space="preserve"> (master)</w:t>
-      </w:r>
-    </w:p>
-    <w:p>
-      <w:pPr>
-        <w:autoSpaceDE w:val="0"/>
-        <w:autoSpaceDN w:val="0"/>
-        <w:adjustRightInd w:val="0"/>
-        <w:spacing w:after="0" w:line="240" w:lineRule="auto"/>
-        <w:rPr>
-          <w:rFonts w:ascii="Lucida Console" w:hAnsi="Lucida Console" w:cs="Lucida Console"/>
-          <w:sz w:val="18"/>
-          <w:szCs w:val="18"/>
-        </w:rPr>
-      </w:pPr>
-      <w:r>
-        <w:rPr>
-          <w:rFonts w:ascii="Lucida Console" w:hAnsi="Lucida Console" w:cs="Lucida Console"/>
-          <w:sz w:val="18"/>
-          <w:szCs w:val="18"/>
-        </w:rPr>
-        <w:t xml:space="preserve">$ </w:t>
-      </w:r>
-      <w:proofErr w:type="spellStart"/>
-      <w:r>
-        <w:rPr>
-          <w:rFonts w:ascii="Lucida Console" w:hAnsi="Lucida Console" w:cs="Lucida Console"/>
-          <w:sz w:val="18"/>
-          <w:szCs w:val="18"/>
-          <w:highlight w:val="yellow"/>
-        </w:rPr>
-        <w:t>git</w:t>
-      </w:r>
-      <w:proofErr w:type="spellEnd"/>
-      <w:r>
-        <w:rPr>
-          <w:rFonts w:ascii="Lucida Console" w:hAnsi="Lucida Console" w:cs="Lucida Console"/>
-          <w:sz w:val="18"/>
-          <w:szCs w:val="18"/>
-          <w:highlight w:val="yellow"/>
-        </w:rPr>
-        <w:t xml:space="preserve"> status</w:t>
-      </w:r>
-    </w:p>
-    <w:p>
-      <w:pPr>
-        <w:autoSpaceDE w:val="0"/>
-        <w:autoSpaceDN w:val="0"/>
-        <w:adjustRightInd w:val="0"/>
-        <w:spacing w:after="0" w:line="240" w:lineRule="auto"/>
-        <w:rPr>
-          <w:rFonts w:ascii="Lucida Console" w:hAnsi="Lucida Console" w:cs="Lucida Console"/>
-          <w:sz w:val="18"/>
-          <w:szCs w:val="18"/>
-        </w:rPr>
-      </w:pPr>
-      <w:proofErr w:type="spellStart"/>
-      <w:r>
-        <w:rPr>
-          <w:rFonts w:ascii="Lucida Console" w:hAnsi="Lucida Console" w:cs="Lucida Console"/>
-          <w:sz w:val="18"/>
-          <w:szCs w:val="18"/>
-        </w:rPr>
-        <w:t>On</w:t>
-      </w:r>
-      <w:proofErr w:type="spellEnd"/>
-      <w:r>
-        <w:rPr>
-          <w:rFonts w:ascii="Lucida Console" w:hAnsi="Lucida Console" w:cs="Lucida Console"/>
-          <w:sz w:val="18"/>
-          <w:szCs w:val="18"/>
-        </w:rPr>
-        <w:t xml:space="preserve"> </w:t>
-      </w:r>
-      <w:proofErr w:type="spellStart"/>
-      <w:r>
-        <w:rPr>
-          <w:rFonts w:ascii="Lucida Console" w:hAnsi="Lucida Console" w:cs="Lucida Console"/>
-          <w:sz w:val="18"/>
-          <w:szCs w:val="18"/>
-        </w:rPr>
-        <w:t>branch</w:t>
-      </w:r>
-      <w:proofErr w:type="spellEnd"/>
-      <w:r>
-        <w:rPr>
-          <w:rFonts w:ascii="Lucida Console" w:hAnsi="Lucida Console" w:cs="Lucida Console"/>
-          <w:sz w:val="18"/>
-          <w:szCs w:val="18"/>
-        </w:rPr>
-        <w:t xml:space="preserve"> master</w:t>
-      </w:r>
-    </w:p>
-    <w:p>
-      <w:pPr>
-        <w:autoSpaceDE w:val="0"/>
-        <w:autoSpaceDN w:val="0"/>
-        <w:adjustRightInd w:val="0"/>
-        <w:spacing w:after="0" w:line="240" w:lineRule="auto"/>
-        <w:rPr>
-          <w:rFonts w:ascii="Lucida Console" w:hAnsi="Lucida Console" w:cs="Lucida Console"/>
-          <w:sz w:val="18"/>
-          <w:szCs w:val="18"/>
-        </w:rPr>
-      </w:pPr>
-      <w:proofErr w:type="spellStart"/>
-      <w:r>
-        <w:rPr>
-          <w:rFonts w:ascii="Lucida Console" w:hAnsi="Lucida Console" w:cs="Lucida Console"/>
-          <w:sz w:val="18"/>
-          <w:szCs w:val="18"/>
-        </w:rPr>
-        <w:t>nothing</w:t>
-      </w:r>
-      <w:proofErr w:type="spellEnd"/>
-      <w:r>
-        <w:rPr>
-          <w:rFonts w:ascii="Lucida Console" w:hAnsi="Lucida Console" w:cs="Lucida Console"/>
-          <w:sz w:val="18"/>
-          <w:szCs w:val="18"/>
-        </w:rPr>
-        <w:t xml:space="preserve"> </w:t>
-      </w:r>
-      <w:proofErr w:type="spellStart"/>
-      <w:r>
-        <w:rPr>
-          <w:rFonts w:ascii="Lucida Console" w:hAnsi="Lucida Console" w:cs="Lucida Console"/>
-          <w:sz w:val="18"/>
-          <w:szCs w:val="18"/>
-        </w:rPr>
-        <w:t>to</w:t>
-      </w:r>
-      <w:proofErr w:type="spellEnd"/>
-      <w:r>
-        <w:rPr>
-          <w:rFonts w:ascii="Lucida Console" w:hAnsi="Lucida Console" w:cs="Lucida Console"/>
-          <w:sz w:val="18"/>
-          <w:szCs w:val="18"/>
-        </w:rPr>
-        <w:t xml:space="preserve"> </w:t>
-      </w:r>
-      <w:proofErr w:type="spellStart"/>
-      <w:r>
-        <w:rPr>
-          <w:rFonts w:ascii="Lucida Console" w:hAnsi="Lucida Console" w:cs="Lucida Console"/>
-          <w:sz w:val="18"/>
-          <w:szCs w:val="18"/>
-        </w:rPr>
-        <w:t>commit</w:t>
-      </w:r>
-      <w:proofErr w:type="spellEnd"/>
-      <w:r>
-        <w:rPr>
-          <w:rFonts w:ascii="Lucida Console" w:hAnsi="Lucida Console" w:cs="Lucida Console"/>
-          <w:sz w:val="18"/>
-          <w:szCs w:val="18"/>
-        </w:rPr>
-        <w:t xml:space="preserve">, </w:t>
-      </w:r>
-      <w:proofErr w:type="spellStart"/>
-      <w:r>
-        <w:rPr>
-          <w:rFonts w:ascii="Lucida Console" w:hAnsi="Lucida Console" w:cs="Lucida Console"/>
-          <w:sz w:val="18"/>
-          <w:szCs w:val="18"/>
-        </w:rPr>
-        <w:t>working</w:t>
-      </w:r>
-      <w:proofErr w:type="spellEnd"/>
-      <w:r>
-        <w:rPr>
-          <w:rFonts w:ascii="Lucida Console" w:hAnsi="Lucida Console" w:cs="Lucida Console"/>
-          <w:sz w:val="18"/>
-          <w:szCs w:val="18"/>
-        </w:rPr>
-        <w:t xml:space="preserve"> </w:t>
-      </w:r>
-      <w:proofErr w:type="spellStart"/>
-      <w:r>
-        <w:rPr>
-          <w:rFonts w:ascii="Lucida Console" w:hAnsi="Lucida Console" w:cs="Lucida Console"/>
-          <w:sz w:val="18"/>
-          <w:szCs w:val="18"/>
-        </w:rPr>
-        <w:t>tree</w:t>
-      </w:r>
-      <w:proofErr w:type="spellEnd"/>
-      <w:r>
-        <w:rPr>
-          <w:rFonts w:ascii="Lucida Console" w:hAnsi="Lucida Console" w:cs="Lucida Console"/>
-          <w:sz w:val="18"/>
-          <w:szCs w:val="18"/>
-        </w:rPr>
-        <w:t xml:space="preserve"> clean</w:t>
-      </w:r>
-    </w:p>
-    <w:p>
-      <w:pPr>
-        <w:autoSpaceDE w:val="0"/>
-        <w:autoSpaceDN w:val="0"/>
-        <w:adjustRightInd w:val="0"/>
-        <w:spacing w:after="0" w:line="240" w:lineRule="auto"/>
-        <w:rPr>
-          <w:rFonts w:ascii="Lucida Console" w:hAnsi="Lucida Console" w:cs="Lucida Console"/>
-          <w:sz w:val="18"/>
-          <w:szCs w:val="18"/>
-        </w:rPr>
-      </w:pPr>
-    </w:p>
-    <w:p>
-      <w:pPr>
-        <w:autoSpaceDE w:val="0"/>
-        <w:autoSpaceDN w:val="0"/>
-        <w:adjustRightInd w:val="0"/>
-        <w:spacing w:after="0" w:line="240" w:lineRule="auto"/>
-        <w:rPr>
-          <w:rFonts w:ascii="Lucida Console" w:hAnsi="Lucida Console" w:cs="Lucida Console"/>
-          <w:sz w:val="18"/>
-          <w:szCs w:val="18"/>
-        </w:rPr>
-      </w:pPr>
-    </w:p>
-    <w:p>
-      <w:pPr>
-        <w:autoSpaceDE w:val="0"/>
-        <w:autoSpaceDN w:val="0"/>
-        <w:adjustRightInd w:val="0"/>
-        <w:spacing w:after="0" w:line="240" w:lineRule="auto"/>
-        <w:rPr>
-          <w:rFonts w:ascii="Lucida Console" w:hAnsi="Lucida Console" w:cs="Lucida Console"/>
-          <w:sz w:val="18"/>
-          <w:szCs w:val="18"/>
-        </w:rPr>
-      </w:pPr>
-      <w:r>
-        <w:rPr>
-          <w:rFonts w:ascii="Lucida Console" w:hAnsi="Lucida Console" w:cs="Lucida Console"/>
-          <w:sz w:val="18"/>
-          <w:szCs w:val="18"/>
-        </w:rPr>
-        <w:t xml:space="preserve"># VERIFICAR O LOG </w:t>
-      </w:r>
-    </w:p>
-    <w:p>
-      <w:pPr>
-        <w:autoSpaceDE w:val="0"/>
-        <w:autoSpaceDN w:val="0"/>
-        <w:adjustRightInd w:val="0"/>
-        <w:spacing w:after="0" w:line="240" w:lineRule="auto"/>
-        <w:rPr>
-          <w:rFonts w:ascii="Lucida Console" w:hAnsi="Lucida Console" w:cs="Lucida Console"/>
-          <w:sz w:val="18"/>
-          <w:szCs w:val="18"/>
-        </w:rPr>
-      </w:pPr>
-    </w:p>
-    <w:p>
-      <w:pPr>
-        <w:autoSpaceDE w:val="0"/>
-        <w:autoSpaceDN w:val="0"/>
-        <w:adjustRightInd w:val="0"/>
-        <w:spacing w:after="0" w:line="240" w:lineRule="auto"/>
-        <w:rPr>
-          <w:rFonts w:ascii="Lucida Console" w:hAnsi="Lucida Console" w:cs="Lucida Console"/>
-          <w:color w:val="00BFBF"/>
-          <w:sz w:val="18"/>
-          <w:szCs w:val="18"/>
-        </w:rPr>
-      </w:pPr>
-      <w:r>
-        <w:rPr>
-          <w:rFonts w:ascii="Lucida Console" w:hAnsi="Lucida Console" w:cs="Lucida Console"/>
-          <w:color w:val="00BF00"/>
-          <w:sz w:val="18"/>
-          <w:szCs w:val="18"/>
-        </w:rPr>
-        <w:t xml:space="preserve">Flavio Magela@DESKTOP-V74F6JB </w:t>
-      </w:r>
-      <w:r>
-        <w:rPr>
-          <w:rFonts w:ascii="Lucida Console" w:hAnsi="Lucida Console" w:cs="Lucida Console"/>
-          <w:color w:val="BF00BF"/>
-          <w:sz w:val="18"/>
-          <w:szCs w:val="18"/>
-        </w:rPr>
-        <w:t xml:space="preserve">MINGW64 </w:t>
-      </w:r>
-      <w:r>
-        <w:rPr>
-          <w:rFonts w:ascii="Lucida Console" w:hAnsi="Lucida Console" w:cs="Lucida Console"/>
-          <w:color w:val="BFBF00"/>
-          <w:sz w:val="18"/>
-          <w:szCs w:val="18"/>
-        </w:rPr>
-        <w:t>/e/</w:t>
-      </w:r>
-      <w:proofErr w:type="spellStart"/>
-      <w:r>
-        <w:rPr>
-          <w:rFonts w:ascii="Lucida Console" w:hAnsi="Lucida Console" w:cs="Lucida Console"/>
-          <w:color w:val="BFBF00"/>
-          <w:sz w:val="18"/>
-          <w:szCs w:val="18"/>
-        </w:rPr>
-        <w:t>Guithub</w:t>
-      </w:r>
-      <w:proofErr w:type="spellEnd"/>
-      <w:r>
-        <w:rPr>
-          <w:rFonts w:ascii="Lucida Console" w:hAnsi="Lucida Console" w:cs="Lucida Console"/>
-          <w:color w:val="00BFBF"/>
-          <w:sz w:val="18"/>
-          <w:szCs w:val="18"/>
-        </w:rPr>
-        <w:t xml:space="preserve"> (master)</w:t>
-      </w:r>
-    </w:p>
-    <w:p>
-      <w:pPr>
-        <w:autoSpaceDE w:val="0"/>
-        <w:autoSpaceDN w:val="0"/>
-        <w:adjustRightInd w:val="0"/>
-        <w:spacing w:after="0" w:line="240" w:lineRule="auto"/>
-        <w:rPr>
-          <w:rFonts w:ascii="Lucida Console" w:hAnsi="Lucida Console" w:cs="Lucida Console"/>
-          <w:sz w:val="18"/>
-          <w:szCs w:val="18"/>
-        </w:rPr>
-      </w:pPr>
-      <w:r>
-        <w:rPr>
-          <w:rFonts w:ascii="Lucida Console" w:hAnsi="Lucida Console" w:cs="Lucida Console"/>
-          <w:sz w:val="18"/>
-          <w:szCs w:val="18"/>
-        </w:rPr>
-        <w:t xml:space="preserve">$ </w:t>
-      </w:r>
-      <w:proofErr w:type="spellStart"/>
-      <w:r>
-        <w:rPr>
-          <w:rFonts w:ascii="Lucida Console" w:hAnsi="Lucida Console" w:cs="Lucida Console"/>
-          <w:sz w:val="18"/>
-          <w:szCs w:val="18"/>
-          <w:highlight w:val="yellow"/>
-        </w:rPr>
-        <w:t>git</w:t>
-      </w:r>
-      <w:proofErr w:type="spellEnd"/>
-      <w:r>
-        <w:rPr>
-          <w:rFonts w:ascii="Lucida Console" w:hAnsi="Lucida Console" w:cs="Lucida Console"/>
-          <w:sz w:val="18"/>
-          <w:szCs w:val="18"/>
-          <w:highlight w:val="yellow"/>
-        </w:rPr>
-        <w:t xml:space="preserve"> log</w:t>
-      </w:r>
-    </w:p>
-    <w:p>
-      <w:pPr>
-        <w:autoSpaceDE w:val="0"/>
-        <w:autoSpaceDN w:val="0"/>
-        <w:adjustRightInd w:val="0"/>
-        <w:spacing w:after="0" w:line="240" w:lineRule="auto"/>
-        <w:rPr>
-          <w:rFonts w:ascii="Lucida Console" w:hAnsi="Lucida Console" w:cs="Lucida Console"/>
-          <w:color w:val="BFBF00"/>
-          <w:sz w:val="18"/>
-          <w:szCs w:val="18"/>
-        </w:rPr>
-      </w:pPr>
-      <w:proofErr w:type="spellStart"/>
-      <w:r>
-        <w:rPr>
-          <w:rFonts w:ascii="Lucida Console" w:hAnsi="Lucida Console" w:cs="Lucida Console"/>
-          <w:color w:val="BFBF00"/>
-          <w:sz w:val="18"/>
-          <w:szCs w:val="18"/>
-        </w:rPr>
-        <w:t>commit</w:t>
-      </w:r>
-      <w:proofErr w:type="spellEnd"/>
-      <w:r>
-        <w:rPr>
-          <w:rFonts w:ascii="Lucida Console" w:hAnsi="Lucida Console" w:cs="Lucida Console"/>
-          <w:color w:val="BFBF00"/>
-          <w:sz w:val="18"/>
-          <w:szCs w:val="18"/>
-        </w:rPr>
-        <w:t xml:space="preserve"> 63411987a1fb66b466512d0c5f6712a5e1dd4313 (</w:t>
-      </w:r>
-      <w:r>
-        <w:rPr>
-          <w:rFonts w:ascii="Lucida Console" w:hAnsi="Lucida Console" w:cs="Lucida Console"/>
-          <w:color w:val="40FFFF"/>
-          <w:sz w:val="18"/>
-          <w:szCs w:val="18"/>
-        </w:rPr>
-        <w:t xml:space="preserve">HEAD -&gt; </w:t>
-      </w:r>
-      <w:r>
-        <w:rPr>
-          <w:rFonts w:ascii="Lucida Console" w:hAnsi="Lucida Console" w:cs="Lucida Console"/>
-          <w:color w:val="40FF40"/>
-          <w:sz w:val="18"/>
-          <w:szCs w:val="18"/>
-        </w:rPr>
-        <w:t>master</w:t>
-      </w:r>
-      <w:r>
-        <w:rPr>
-          <w:rFonts w:ascii="Lucida Console" w:hAnsi="Lucida Console" w:cs="Lucida Console"/>
-          <w:color w:val="BFBF00"/>
-          <w:sz w:val="18"/>
-          <w:szCs w:val="18"/>
-        </w:rPr>
         <w:t>)</w:t>
       </w:r>
     </w:p>
@@ -2990,7 +3216,6 @@
           <w:sz w:val="18"/>
           <w:szCs w:val="18"/>
         </w:rPr>
-        <w:lastRenderedPageBreak/>
         <w:t>Author</w:t>
       </w:r>
       <w:proofErr w:type="spellEnd"/>
@@ -3457,7 +3682,13 @@
         <w:t>OK - ATUALIZADO</w:t>
       </w:r>
     </w:p>
-    <w:p/>
+    <w:p>
+      <w:pPr>
+        <w:rPr>
+          <w:u w:val="single"/>
+        </w:rPr>
+      </w:pPr>
+    </w:p>
     <w:p>
       <w:pPr>
         <w:rPr>
@@ -3470,6 +3701,7 @@
           <w:b/>
           <w:bCs/>
         </w:rPr>
+        <w:lastRenderedPageBreak/>
         <w:t xml:space="preserve"># </w:t>
       </w:r>
       <w:r>
@@ -4211,6 +4443,61 @@
       <w:contextualSpacing/>
     </w:pPr>
   </w:style>
+  <w:style w:type="paragraph" w:styleId="Pr-formataoHTML">
+    <w:name w:val="HTML Preformatted"/>
+    <w:basedOn w:val="Normal"/>
+    <w:link w:val="Pr-formataoHTMLChar"/>
+    <w:uiPriority w:val="99"/>
+    <w:semiHidden/>
+    <w:unhideWhenUsed/>
+    <w:rsid w:val="006307D3"/>
+    <w:pPr>
+      <w:tabs>
+        <w:tab w:val="left" w:pos="916"/>
+        <w:tab w:val="left" w:pos="1832"/>
+        <w:tab w:val="left" w:pos="2748"/>
+        <w:tab w:val="left" w:pos="3664"/>
+        <w:tab w:val="left" w:pos="4580"/>
+        <w:tab w:val="left" w:pos="5496"/>
+        <w:tab w:val="left" w:pos="6412"/>
+        <w:tab w:val="left" w:pos="7328"/>
+        <w:tab w:val="left" w:pos="8244"/>
+        <w:tab w:val="left" w:pos="9160"/>
+        <w:tab w:val="left" w:pos="10076"/>
+        <w:tab w:val="left" w:pos="10992"/>
+        <w:tab w:val="left" w:pos="11908"/>
+        <w:tab w:val="left" w:pos="12824"/>
+        <w:tab w:val="left" w:pos="13740"/>
+        <w:tab w:val="left" w:pos="14656"/>
+      </w:tabs>
+      <w:spacing w:after="0" w:line="240" w:lineRule="auto"/>
+    </w:pPr>
+    <w:rPr>
+      <w:rFonts w:ascii="Courier New" w:eastAsia="Times New Roman" w:hAnsi="Courier New" w:cs="Courier New"/>
+      <w:sz w:val="20"/>
+      <w:szCs w:val="20"/>
+      <w:lang w:eastAsia="pt-BR"/>
+    </w:rPr>
+  </w:style>
+  <w:style w:type="character" w:customStyle="1" w:styleId="Pr-formataoHTMLChar">
+    <w:name w:val="Pré-formatação HTML Char"/>
+    <w:basedOn w:val="Fontepargpadro"/>
+    <w:link w:val="Pr-formataoHTML"/>
+    <w:uiPriority w:val="99"/>
+    <w:semiHidden/>
+    <w:rsid w:val="006307D3"/>
+    <w:rPr>
+      <w:rFonts w:ascii="Courier New" w:eastAsia="Times New Roman" w:hAnsi="Courier New" w:cs="Courier New"/>
+      <w:sz w:val="20"/>
+      <w:szCs w:val="20"/>
+      <w:lang w:eastAsia="pt-BR"/>
+    </w:rPr>
+  </w:style>
+  <w:style w:type="character" w:customStyle="1" w:styleId="user-select-contain">
+    <w:name w:val="user-select-contain"/>
+    <w:basedOn w:val="Fontepargpadro"/>
+    <w:rsid w:val="006307D3"/>
+  </w:style>
 </w:styles>
 </file>
 

</xml_diff>